<commit_message>
Add diagram of Activity Stream for SRS document
</commit_message>
<xml_diff>
--- a/docs/Nhóm 6 - Tai lieu yeu cau phan mem SRS.docx
+++ b/docs/Nhóm 6 - Tai lieu yeu cau phan mem SRS.docx
@@ -4514,6 +4514,15 @@
         <w:fldChar w:fldCharType="separate"/>
       </w:r>
       <w:r>
+        <w:fldChar w:fldCharType="begin"/>
+      </w:r>
+      <w:r>
+        <w:instrText xml:space="preserve"> INCLUDEPICTURE  "https://uml.planttext.com/plantuml/png/VP8zIyGm7CRtGh_3dovE7RppNYQv5t0IGRm37KERQqFJHDBq7CH175nrS12Nqyr3ST2fHHnoNoJVnBJu4ilX4fw4t__9GvuCCec4p5FgEXJF94WEWaInX90874Z2cUja2M77IA0KGZn3EPKxdCazb6BmXe8WwhdE1lY-3xkwl6GnhAvrUKCWLOiSc2xF6UGPXW2PnL2sdpclZaSeI2B1SnQEEUK2ZZ2b_CHrN0S5qkn7-vDgKmL2BA8OuDHru7iQfkDDG1buarWjKuXrUGiHGIQ6UZ9fKbtU4Uyltwhv0rq-8v2nUcCHICBgqGRPhib3zOgQnWrmouh0OlN088bryPZ3N2tuEkVE-WpsR6EY-vlb7wfNKwkhrOLnJDGxI5tSfp3NnGkB6cn_FIk5AWnvLZtwLxD4BSrzklYGCAmxyRTXQZp6FwsQaeoeoh1qoz9jIszPkcFfhgLxbkwxpW2pqFpJJm00" \* MERGEFORMATINET </w:instrText>
+      </w:r>
+      <w:r>
+        <w:fldChar w:fldCharType="separate"/>
+      </w:r>
+      <w:r>
         <w:pict w14:anchorId="149C5856">
           <v:shape id="_x0000_i1026" type="#_x0000_t75" alt="PlantUML Diagram" style="width:168pt;height:318.6pt">
             <v:imagedata r:id="rId9" r:href="rId10"/>
@@ -4532,6 +4541,9 @@
       <w:r>
         <w:fldChar w:fldCharType="end"/>
       </w:r>
+      <w:r>
+        <w:fldChar w:fldCharType="end"/>
+      </w:r>
     </w:p>
     <w:p>
       <w:pPr>
@@ -4564,6 +4576,15 @@
       </w:r>
       <w:r>
         <w:instrText xml:space="preserve"> INCLUDEPICTURE "https://uml.planttext.com/plantuml/png/VPDFInmn6CRlWNo7brnwceD_ZqLtmPCibQvWePUGYPDXiybs9hCzgE2rzEArY50fign5AAmNTn0FMVmU-IOciwXPiNjxoFlytZTvUBDL6bgOgYynalpGWD5Gv9amaEO5PoRN2gEobwi1BMWVKdv8Asbsj38TskT0jekSIX9Rgf8pMl8MPRsiq9LAsrhg0hvmAVLtZ33w04cImEpCrJ-L09M9sPZ2DZFUH9YW18RsjrTQaM34YCvBdUpndwilSlXMkUaV1TBU4w0bTFPsdpsjlUwBlIjSFGhU-exCf_fgqpggmAuzXRwhVnbufpr60KcIuu_p8GizetECGb9KPPB34KRm707ijrV23KdNJIyrz8HkEXjHmITXRo3r2J01GrTVaKLiTHaMlN-HMliFDJkp4vL1PYU3DyHwGtnszGtrJdlhNIPNCVm6s6Y00pkXIqoRywvK0nDsF8YTNvLnzTymwpBCAaBcvypp9w-RqVOf_m3cfYF_oDnU-_kuwODPM95cCNpuNeIK8xqQwRL8hqTw8zAR66rnbVeFy0G0" \* MERGEFORMATINET </w:instrText>
+      </w:r>
+      <w:r>
+        <w:fldChar w:fldCharType="separate"/>
+      </w:r>
+      <w:r>
+        <w:fldChar w:fldCharType="begin"/>
+      </w:r>
+      <w:r>
+        <w:instrText xml:space="preserve"> INCLUDEPICTURE  "https://uml.planttext.com/plantuml/png/VPDFInmn6CRlWNo7brnwceD_ZqLtmPCibQvWePUGYPDXiybs9hCzgE2rzEArY50fign5AAmNTn0FMVmU-IOciwXPiNjxoFlytZTvUBDL6bgOgYynalpGWD5Gv9amaEO5PoRN2gEobwi1BMWVKdv8Asbsj38TskT0jekSIX9Rgf8pMl8MPRsiq9LAsrhg0hvmAVLtZ33w04cImEpCrJ-L09M9sPZ2DZFUH9YW18RsjrTQaM34YCvBdUpndwilSlXMkUaV1TBU4w0bTFPsdpsjlUwBlIjSFGhU-exCf_fgqpggmAuzXRwhVnbufpr60KcIuu_p8GizetECGb9KPPB34KRm707ijrV23KdNJIyrz8HkEXjHmITXRo3r2J01GrTVaKLiTHaMlN-HMliFDJkp4vL1PYU3DyHwGtnszGtrJdlhNIPNCVm6s6Y00pkXIqoRywvK0nDsF8YTNvLnzTymwpBCAaBcvypp9w-RqVOf_m3cfYF_oDnU-_kuwODPM95cCNpuNeIK8xqQwRL8hqTw8zAR66rnbVeFy0G0" \* MERGEFORMATINET </w:instrText>
       </w:r>
       <w:r>
         <w:fldChar w:fldCharType="separate"/>
@@ -4614,6 +4635,9 @@
       <w:r>
         <w:fldChar w:fldCharType="end"/>
       </w:r>
+      <w:r>
+        <w:fldChar w:fldCharType="end"/>
+      </w:r>
     </w:p>
     <w:p>
       <w:pPr>
@@ -4647,6 +4671,15 @@
       </w:r>
       <w:r>
         <w:instrText xml:space="preserve"> INCLUDEPICTURE "https://uml.planttext.com/plantuml/png/TP8nIyD068RtGFx3HnQd3chjADM22egJ1HsFwpLtDBchoKKHSNPmiQCus28Y2aN1GKm6XnJ_n_qJlrnRhI4kb_3cUU_UxxqqOqqYdOI1won1hLQ3LZuKC1cOz5q3vOdq2zLr0jRLe1L4mkSQEY9YL0ibNIVk2Tad4GcXmxea2VIMadgVX0oyZKYGm5j4afXH4hDDGdj-f1BPQQb0HN34Wa2Tkiuym-JQP5UIW_Jvv8d01jK8sHZ4lde7t6IFS9oOxCFxruRC9MXS1pZ4IJu4ceyej6C6BL8i9dtem_9qts8S8ls00Pox3io3Ghkr32J60qqwKaKjsJtMm1FeytmCeSbkXVUNNx7yDXSWkKd74cc2cRJAHn8enhR1RagkLUlQmSzdYuOILRVK8SEk2oJ6URZT3M_gwvLWllnD-YNJsZIGoSRJI2-qU6HtCzfEKh8qh6NNf9_5i7bA5oP7zEAtyZsHFqleMN9sJUi_5SVJRl_S5af5gPNgIgMwMgdMAzMrIhNXEaqcE_YJVmC0" \* MERGEFORMATINET </w:instrText>
+      </w:r>
+      <w:r>
+        <w:fldChar w:fldCharType="separate"/>
+      </w:r>
+      <w:r>
+        <w:fldChar w:fldCharType="begin"/>
+      </w:r>
+      <w:r>
+        <w:instrText xml:space="preserve"> INCLUDEPICTURE  "https://uml.planttext.com/plantuml/png/TP8nIyD068RtGFx3HnQd3chjADM22egJ1HsFwpLtDBchoKKHSNPmiQCus28Y2aN1GKm6XnJ_n_qJlrnRhI4kb_3cUU_UxxqqOqqYdOI1won1hLQ3LZuKC1cOz5q3vOdq2zLr0jRLe1L4mkSQEY9YL0ibNIVk2Tad4GcXmxea2VIMadgVX0oyZKYGm5j4afXH4hDDGdj-f1BPQQb0HN34Wa2Tkiuym-JQP5UIW_Jvv8d01jK8sHZ4lde7t6IFS9oOxCFxruRC9MXS1pZ4IJu4ceyej6C6BL8i9dtem_9qts8S8ls00Pox3io3Ghkr32J60qqwKaKjsJtMm1FeytmCeSbkXVUNNx7yDXSWkKd74cc2cRJAHn8enhR1RagkLUlQmSzdYuOILRVK8SEk2oJ6URZT3M_gwvLWllnD-YNJsZIGoSRJI2-qU6HtCzfEKh8qh6NNf9_5i7bA5oP7zEAtyZsHFqleMN9sJUi_5SVJRl_S5af5gPNgIgMwMgdMAzMrIhNXEaqcE_YJVmC0" \* MERGEFORMATINET </w:instrText>
       </w:r>
       <w:r>
         <w:fldChar w:fldCharType="separate"/>
@@ -4697,6 +4730,9 @@
       <w:r>
         <w:fldChar w:fldCharType="end"/>
       </w:r>
+      <w:r>
+        <w:fldChar w:fldCharType="end"/>
+      </w:r>
     </w:p>
     <w:p>
       <w:pPr>
@@ -4726,6 +4762,15 @@
       </w:r>
       <w:r>
         <w:instrText xml:space="preserve"> INCLUDEPICTURE "https://uml.planttext.com/plantuml/png/TPA_JiCm4CRtI7c7KnQc3lJFYje6TK8892h1Q18tZkBQLNo10J4piD21WQqLOg0I4qEbPc1mNiHlWjsgRQZ4uDCdwtVdxpwvgv3aM8ovxnr1ez60KCzIgAPcjKI8M24IT-jxd8uGK4AU9WmXJdCQOIg5xwai5HEIap74T4GAZWCfy9oCAGIzF2Kyg2E5eX5Hj4-YBCbb8U9GSfd33ULStllUraFrOifdmK0ahFeaq8lGGciRP2txbrV_mioKJu2sJgtrEps3ICyZ62eA8N75h3ucSBoPvfOW8k4KuC7tO6iFXk4n40N1DHtlHcLw0MZALokLlN7ll0L_cvhx9bCkWJidrLH_svO9qry7T6j7nv9O_yWAU_HS90TWUmywJjbzsFfv4APyFu0x6xYmQoBSwhbq-qkuE1rOy76Vsbcg5m8oi_h1RRudkvJK9XuRinKkZPfkrdIhfjirtV6zBXMn_LM_" \* MERGEFORMATINET </w:instrText>
+      </w:r>
+      <w:r>
+        <w:fldChar w:fldCharType="separate"/>
+      </w:r>
+      <w:r>
+        <w:fldChar w:fldCharType="begin"/>
+      </w:r>
+      <w:r>
+        <w:instrText xml:space="preserve"> INCLUDEPICTURE  "https://uml.planttext.com/plantuml/png/TPA_JiCm4CRtI7c7KnQc3lJFYje6TK8892h1Q18tZkBQLNo10J4piD21WQqLOg0I4qEbPc1mNiHlWjsgRQZ4uDCdwtVdxpwvgv3aM8ovxnr1ez60KCzIgAPcjKI8M24IT-jxd8uGK4AU9WmXJdCQOIg5xwai5HEIap74T4GAZWCfy9oCAGIzF2Kyg2E5eX5Hj4-YBCbb8U9GSfd33ULStllUraFrOifdmK0ahFeaq8lGGciRP2txbrV_mioKJu2sJgtrEps3ICyZ62eA8N75h3ucSBoPvfOW8k4KuC7tO6iFXk4n40N1DHtlHcLw0MZALokLlN7ll0L_cvhx9bCkWJidrLH_svO9qry7T6j7nv9O_yWAU_HS90TWUmywJjbzsFfv4APyFu0x6xYmQoBSwhbq-qkuE1rOy76Vsbcg5m8oi_h1RRudkvJK9XuRinKkZPfkrdIhfjirtV6zBXMn_LM_" \* MERGEFORMATINET </w:instrText>
       </w:r>
       <w:r>
         <w:fldChar w:fldCharType="separate"/>
@@ -4776,6 +4821,9 @@
       <w:r>
         <w:fldChar w:fldCharType="end"/>
       </w:r>
+      <w:r>
+        <w:fldChar w:fldCharType="end"/>
+      </w:r>
     </w:p>
     <w:p>
       <w:pPr>
@@ -4797,6 +4845,15 @@
       </w:r>
       <w:r>
         <w:instrText xml:space="preserve"> INCLUDEPICTURE "https://uml.planttext.com/plantuml/png/VL8zJyCm4DqZvJ-SiZ1rwCUCsaPYGaY85ednbBYn5SSkYGD2Y869WONEBAqG0qYTg8IK30pk7_4_mKaff4Ymd9vyx_dUFRkVAKnLdd3NsODMgmM-dZDOpqpnhY2WkOYgKzVXPA90IKXPH1M4B2M1ObAuJXOpCSKK4mZ917Ek3gHGHvWGy0OfG-urANb60ip848CuIcKkGbzocS8PuLnUkixMm_h1bFU2WeZe-WLX42XBgcrW3OV7ep_9r9Hte6oTMUiNUWw1NWGmpWZuM1LJF4-XlRcjMW95n0bSkmvitS7ORmDcu8rCiP2Wga1YAatn920nvIFpTicTcdnYoYNQmNfbvoecTdI_5DrQSQfNG9crcmFLR_YVeBVnOzd5Xm9kYkKKplChKzuA-qZCpgiQLdJpayiXqwy2ubhnbU3-TmxP9W0Rf0NLmWtSQU1k0_TSfqz4QF_A9m00" \* MERGEFORMATINET </w:instrText>
+      </w:r>
+      <w:r>
+        <w:fldChar w:fldCharType="separate"/>
+      </w:r>
+      <w:r>
+        <w:fldChar w:fldCharType="begin"/>
+      </w:r>
+      <w:r>
+        <w:instrText xml:space="preserve"> INCLUDEPICTURE  "https://uml.planttext.com/plantuml/png/VL8zJyCm4DqZvJ-SiZ1rwCUCsaPYGaY85ednbBYn5SSkYGD2Y869WONEBAqG0qYTg8IK30pk7_4_mKaff4Ymd9vyx_dUFRkVAKnLdd3NsODMgmM-dZDOpqpnhY2WkOYgKzVXPA90IKXPH1M4B2M1ObAuJXOpCSKK4mZ917Ek3gHGHvWGy0OfG-urANb60ip848CuIcKkGbzocS8PuLnUkixMm_h1bFU2WeZe-WLX42XBgcrW3OV7ep_9r9Hte6oTMUiNUWw1NWGmpWZuM1LJF4-XlRcjMW95n0bSkmvitS7ORmDcu8rCiP2Wga1YAatn920nvIFpTicTcdnYoYNQmNfbvoecTdI_5DrQSQfNG9crcmFLR_YVeBVnOzd5Xm9kYkKKplChKzuA-qZCpgiQLdJpayiXqwy2ubhnbU3-TmxP9W0Rf0NLmWtSQU1k0_TSfqz4QF_A9m00" \* MERGEFORMATINET </w:instrText>
       </w:r>
       <w:r>
         <w:fldChar w:fldCharType="separate"/>
@@ -4847,6 +4904,9 @@
       <w:r>
         <w:fldChar w:fldCharType="end"/>
       </w:r>
+      <w:r>
+        <w:fldChar w:fldCharType="end"/>
+      </w:r>
     </w:p>
     <w:p>
       <w:pPr>
@@ -5155,6 +5215,16 @@
           <w:lang w:val="vi-VN"/>
         </w:rPr>
       </w:pPr>
+      <w:r>
+        <w:rPr>
+          <w:lang w:val="vi-VN"/>
+        </w:rPr>
+        <w:pict w14:anchorId="02CC22F0">
+          <v:shape id="_x0000_i1031" type="#_x0000_t75" style="width:6in;height:197.4pt">
+            <v:imagedata r:id="rId19" o:title="HouseHold.drawio"/>
+          </v:shape>
+        </w:pict>
+      </w:r>
     </w:p>
     <w:p>
       <w:pPr>
@@ -5427,6 +5497,17 @@
           <w:lang w:val="vi-VN"/>
         </w:rPr>
       </w:pPr>
+      <w:r>
+        <w:rPr>
+          <w:lang w:val="vi-VN"/>
+        </w:rPr>
+        <w:lastRenderedPageBreak/>
+        <w:pict w14:anchorId="72D3DF96">
+          <v:shape id="_x0000_i1032" type="#_x0000_t75" style="width:431.4pt;height:306pt">
+            <v:imagedata r:id="rId20" o:title="Accountant.drawio"/>
+          </v:shape>
+        </w:pict>
+      </w:r>
     </w:p>
     <w:p>
       <w:pPr>
@@ -5583,7 +5664,6 @@
           <w:bCs/>
           <w:lang w:val="vi-VN"/>
         </w:rPr>
-        <w:lastRenderedPageBreak/>
         <w:t>Hệ thống:</w:t>
       </w:r>
       <w:r>
@@ -5673,6 +5753,17 @@
           <w:lang w:val="vi-VN"/>
         </w:rPr>
       </w:pPr>
+      <w:r>
+        <w:rPr>
+          <w:lang w:val="vi-VN"/>
+        </w:rPr>
+        <w:lastRenderedPageBreak/>
+        <w:pict w14:anchorId="3AFF7E5D">
+          <v:shape id="_x0000_i1033" type="#_x0000_t75" style="width:431.4pt;height:240.6pt">
+            <v:imagedata r:id="rId21" o:title="ResidentThread.drawio"/>
+          </v:shape>
+        </w:pict>
+      </w:r>
     </w:p>
     <w:p>
       <w:pPr>
@@ -26855,8 +26946,8 @@
       </w:pPr>
     </w:p>
     <w:sectPr>
-      <w:headerReference w:type="default" r:id="rId19"/>
-      <w:footerReference w:type="default" r:id="rId20"/>
+      <w:headerReference w:type="default" r:id="rId22"/>
+      <w:footerReference w:type="default" r:id="rId23"/>
       <w:pgSz w:w="12240" w:h="15840" w:code="1"/>
       <w:pgMar w:top="1440" w:right="1800" w:bottom="1440" w:left="1800" w:header="720" w:footer="720" w:gutter="0"/>
       <w:pgNumType w:start="1"/>

</xml_diff>

<commit_message>
Update student ID for Trần Đức Bảo in SRS document
</commit_message>
<xml_diff>
--- a/docs/Nhóm 6 - Tai lieu yeu cau phan mem SRS.docx
+++ b/docs/Nhóm 6 - Tai lieu yeu cau phan mem SRS.docx
@@ -341,7 +341,14 @@
                 <w:sz w:val="26"/>
                 <w:szCs w:val="26"/>
               </w:rPr>
-              <w:t>202352xx</w:t>
+              <w:t>2023</w:t>
+            </w:r>
+            <w:r>
+              <w:rPr>
+                <w:sz w:val="26"/>
+                <w:szCs w:val="26"/>
+              </w:rPr>
+              <w:t>5271</w:t>
             </w:r>
           </w:p>
         </w:tc>
@@ -4523,6 +4530,15 @@
         <w:fldChar w:fldCharType="separate"/>
       </w:r>
       <w:r>
+        <w:fldChar w:fldCharType="begin"/>
+      </w:r>
+      <w:r>
+        <w:instrText xml:space="preserve"> INCLUDEPICTURE  "https://uml.planttext.com/plantuml/png/VP8zIyGm7CRtGh_3dovE7RppNYQv5t0IGRm37KERQqFJHDBq7CH175nrS12Nqyr3ST2fHHnoNoJVnBJu4ilX4fw4t__9GvuCCec4p5FgEXJF94WEWaInX90874Z2cUja2M77IA0KGZn3EPKxdCazb6BmXe8WwhdE1lY-3xkwl6GnhAvrUKCWLOiSc2xF6UGPXW2PnL2sdpclZaSeI2B1SnQEEUK2ZZ2b_CHrN0S5qkn7-vDgKmL2BA8OuDHru7iQfkDDG1buarWjKuXrUGiHGIQ6UZ9fKbtU4Uyltwhv0rq-8v2nUcCHICBgqGRPhib3zOgQnWrmouh0OlN088bryPZ3N2tuEkVE-WpsR6EY-vlb7wfNKwkhrOLnJDGxI5tSfp3NnGkB6cn_FIk5AWnvLZtwLxD4BSrzklYGCAmxyRTXQZp6FwsQaeoeoh1qoz9jIszPkcFfhgLxbkwxpW2pqFpJJm00" \* MERGEFORMATINET </w:instrText>
+      </w:r>
+      <w:r>
+        <w:fldChar w:fldCharType="separate"/>
+      </w:r>
+      <w:r>
         <w:pict w14:anchorId="149C5856">
           <v:shape id="_x0000_i1026" type="#_x0000_t75" alt="PlantUML Diagram" style="width:168pt;height:318.6pt">
             <v:imagedata r:id="rId9" r:href="rId10"/>
@@ -4544,6 +4560,9 @@
       <w:r>
         <w:fldChar w:fldCharType="end"/>
       </w:r>
+      <w:r>
+        <w:fldChar w:fldCharType="end"/>
+      </w:r>
     </w:p>
     <w:p>
       <w:pPr>
@@ -4576,6 +4595,15 @@
       </w:r>
       <w:r>
         <w:instrText xml:space="preserve"> INCLUDEPICTURE "https://uml.planttext.com/plantuml/png/VPDFInmn6CRlWNo7brnwceD_ZqLtmPCibQvWePUGYPDXiybs9hCzgE2rzEArY50fign5AAmNTn0FMVmU-IOciwXPiNjxoFlytZTvUBDL6bgOgYynalpGWD5Gv9amaEO5PoRN2gEobwi1BMWVKdv8Asbsj38TskT0jekSIX9Rgf8pMl8MPRsiq9LAsrhg0hvmAVLtZ33w04cImEpCrJ-L09M9sPZ2DZFUH9YW18RsjrTQaM34YCvBdUpndwilSlXMkUaV1TBU4w0bTFPsdpsjlUwBlIjSFGhU-exCf_fgqpggmAuzXRwhVnbufpr60KcIuu_p8GizetECGb9KPPB34KRm707ijrV23KdNJIyrz8HkEXjHmITXRo3r2J01GrTVaKLiTHaMlN-HMliFDJkp4vL1PYU3DyHwGtnszGtrJdlhNIPNCVm6s6Y00pkXIqoRywvK0nDsF8YTNvLnzTymwpBCAaBcvypp9w-RqVOf_m3cfYF_oDnU-_kuwODPM95cCNpuNeIK8xqQwRL8hqTw8zAR66rnbVeFy0G0" \* MERGEFORMATINET </w:instrText>
+      </w:r>
+      <w:r>
+        <w:fldChar w:fldCharType="separate"/>
+      </w:r>
+      <w:r>
+        <w:fldChar w:fldCharType="begin"/>
+      </w:r>
+      <w:r>
+        <w:instrText xml:space="preserve"> INCLUDEPICTURE  "https://uml.planttext.com/plantuml/png/VPDFInmn6CRlWNo7brnwceD_ZqLtmPCibQvWePUGYPDXiybs9hCzgE2rzEArY50fign5AAmNTn0FMVmU-IOciwXPiNjxoFlytZTvUBDL6bgOgYynalpGWD5Gv9amaEO5PoRN2gEobwi1BMWVKdv8Asbsj38TskT0jekSIX9Rgf8pMl8MPRsiq9LAsrhg0hvmAVLtZ33w04cImEpCrJ-L09M9sPZ2DZFUH9YW18RsjrTQaM34YCvBdUpndwilSlXMkUaV1TBU4w0bTFPsdpsjlUwBlIjSFGhU-exCf_fgqpggmAuzXRwhVnbufpr60KcIuu_p8GizetECGb9KPPB34KRm707ijrV23KdNJIyrz8HkEXjHmITXRo3r2J01GrTVaKLiTHaMlN-HMliFDJkp4vL1PYU3DyHwGtnszGtrJdlhNIPNCVm6s6Y00pkXIqoRywvK0nDsF8YTNvLnzTymwpBCAaBcvypp9w-RqVOf_m3cfYF_oDnU-_kuwODPM95cCNpuNeIK8xqQwRL8hqTw8zAR66rnbVeFy0G0" \* MERGEFORMATINET </w:instrText>
       </w:r>
       <w:r>
         <w:fldChar w:fldCharType="separate"/>
@@ -4638,6 +4666,9 @@
       <w:r>
         <w:fldChar w:fldCharType="end"/>
       </w:r>
+      <w:r>
+        <w:fldChar w:fldCharType="end"/>
+      </w:r>
     </w:p>
     <w:p>
       <w:pPr>
@@ -4671,6 +4702,15 @@
       </w:r>
       <w:r>
         <w:instrText xml:space="preserve"> INCLUDEPICTURE "https://uml.planttext.com/plantuml/png/TP8nIyD068RtGFx3HnQd3chjADM22egJ1HsFwpLtDBchoKKHSNPmiQCus28Y2aN1GKm6XnJ_n_qJlrnRhI4kb_3cUU_UxxqqOqqYdOI1won1hLQ3LZuKC1cOz5q3vOdq2zLr0jRLe1L4mkSQEY9YL0ibNIVk2Tad4GcXmxea2VIMadgVX0oyZKYGm5j4afXH4hDDGdj-f1BPQQb0HN34Wa2Tkiuym-JQP5UIW_Jvv8d01jK8sHZ4lde7t6IFS9oOxCFxruRC9MXS1pZ4IJu4ceyej6C6BL8i9dtem_9qts8S8ls00Pox3io3Ghkr32J60qqwKaKjsJtMm1FeytmCeSbkXVUNNx7yDXSWkKd74cc2cRJAHn8enhR1RagkLUlQmSzdYuOILRVK8SEk2oJ6URZT3M_gwvLWllnD-YNJsZIGoSRJI2-qU6HtCzfEKh8qh6NNf9_5i7bA5oP7zEAtyZsHFqleMN9sJUi_5SVJRl_S5af5gPNgIgMwMgdMAzMrIhNXEaqcE_YJVmC0" \* MERGEFORMATINET </w:instrText>
+      </w:r>
+      <w:r>
+        <w:fldChar w:fldCharType="separate"/>
+      </w:r>
+      <w:r>
+        <w:fldChar w:fldCharType="begin"/>
+      </w:r>
+      <w:r>
+        <w:instrText xml:space="preserve"> INCLUDEPICTURE  "https://uml.planttext.com/plantuml/png/TP8nIyD068RtGFx3HnQd3chjADM22egJ1HsFwpLtDBchoKKHSNPmiQCus28Y2aN1GKm6XnJ_n_qJlrnRhI4kb_3cUU_UxxqqOqqYdOI1won1hLQ3LZuKC1cOz5q3vOdq2zLr0jRLe1L4mkSQEY9YL0ibNIVk2Tad4GcXmxea2VIMadgVX0oyZKYGm5j4afXH4hDDGdj-f1BPQQb0HN34Wa2Tkiuym-JQP5UIW_Jvv8d01jK8sHZ4lde7t6IFS9oOxCFxruRC9MXS1pZ4IJu4ceyej6C6BL8i9dtem_9qts8S8ls00Pox3io3Ghkr32J60qqwKaKjsJtMm1FeytmCeSbkXVUNNx7yDXSWkKd74cc2cRJAHn8enhR1RagkLUlQmSzdYuOILRVK8SEk2oJ6URZT3M_gwvLWllnD-YNJsZIGoSRJI2-qU6HtCzfEKh8qh6NNf9_5i7bA5oP7zEAtyZsHFqleMN9sJUi_5SVJRl_S5af5gPNgIgMwMgdMAzMrIhNXEaqcE_YJVmC0" \* MERGEFORMATINET </w:instrText>
       </w:r>
       <w:r>
         <w:fldChar w:fldCharType="separate"/>
@@ -4733,6 +4773,9 @@
       <w:r>
         <w:fldChar w:fldCharType="end"/>
       </w:r>
+      <w:r>
+        <w:fldChar w:fldCharType="end"/>
+      </w:r>
     </w:p>
     <w:p>
       <w:pPr>
@@ -4762,6 +4805,15 @@
       </w:r>
       <w:r>
         <w:instrText xml:space="preserve"> INCLUDEPICTURE "https://uml.planttext.com/plantuml/png/TPA_JiCm4CRtI7c7KnQc3lJFYje6TK8892h1Q18tZkBQLNo10J4piD21WQqLOg0I4qEbPc1mNiHlWjsgRQZ4uDCdwtVdxpwvgv3aM8ovxnr1ez60KCzIgAPcjKI8M24IT-jxd8uGK4AU9WmXJdCQOIg5xwai5HEIap74T4GAZWCfy9oCAGIzF2Kyg2E5eX5Hj4-YBCbb8U9GSfd33ULStllUraFrOifdmK0ahFeaq8lGGciRP2txbrV_mioKJu2sJgtrEps3ICyZ62eA8N75h3ucSBoPvfOW8k4KuC7tO6iFXk4n40N1DHtlHcLw0MZALokLlN7ll0L_cvhx9bCkWJidrLH_svO9qry7T6j7nv9O_yWAU_HS90TWUmywJjbzsFfv4APyFu0x6xYmQoBSwhbq-qkuE1rOy76Vsbcg5m8oi_h1RRudkvJK9XuRinKkZPfkrdIhfjirtV6zBXMn_LM_" \* MERGEFORMATINET </w:instrText>
+      </w:r>
+      <w:r>
+        <w:fldChar w:fldCharType="separate"/>
+      </w:r>
+      <w:r>
+        <w:fldChar w:fldCharType="begin"/>
+      </w:r>
+      <w:r>
+        <w:instrText xml:space="preserve"> INCLUDEPICTURE  "https://uml.planttext.com/plantuml/png/TPA_JiCm4CRtI7c7KnQc3lJFYje6TK8892h1Q18tZkBQLNo10J4piD21WQqLOg0I4qEbPc1mNiHlWjsgRQZ4uDCdwtVdxpwvgv3aM8ovxnr1ez60KCzIgAPcjKI8M24IT-jxd8uGK4AU9WmXJdCQOIg5xwai5HEIap74T4GAZWCfy9oCAGIzF2Kyg2E5eX5Hj4-YBCbb8U9GSfd33ULStllUraFrOifdmK0ahFeaq8lGGciRP2txbrV_mioKJu2sJgtrEps3ICyZ62eA8N75h3ucSBoPvfOW8k4KuC7tO6iFXk4n40N1DHtlHcLw0MZALokLlN7ll0L_cvhx9bCkWJidrLH_svO9qry7T6j7nv9O_yWAU_HS90TWUmywJjbzsFfv4APyFu0x6xYmQoBSwhbq-qkuE1rOy76Vsbcg5m8oi_h1RRudkvJK9XuRinKkZPfkrdIhfjirtV6zBXMn_LM_" \* MERGEFORMATINET </w:instrText>
       </w:r>
       <w:r>
         <w:fldChar w:fldCharType="separate"/>
@@ -4824,6 +4876,9 @@
       <w:r>
         <w:fldChar w:fldCharType="end"/>
       </w:r>
+      <w:r>
+        <w:fldChar w:fldCharType="end"/>
+      </w:r>
     </w:p>
     <w:p>
       <w:pPr>
@@ -4845,6 +4900,15 @@
       </w:r>
       <w:r>
         <w:instrText xml:space="preserve"> INCLUDEPICTURE "https://uml.planttext.com/plantuml/png/VL8zJyCm4DqZvJ-SiZ1rwCUCsaPYGaY85ednbBYn5SSkYGD2Y869WONEBAqG0qYTg8IK30pk7_4_mKaff4Ymd9vyx_dUFRkVAKnLdd3NsODMgmM-dZDOpqpnhY2WkOYgKzVXPA90IKXPH1M4B2M1ObAuJXOpCSKK4mZ917Ek3gHGHvWGy0OfG-urANb60ip848CuIcKkGbzocS8PuLnUkixMm_h1bFU2WeZe-WLX42XBgcrW3OV7ep_9r9Hte6oTMUiNUWw1NWGmpWZuM1LJF4-XlRcjMW95n0bSkmvitS7ORmDcu8rCiP2Wga1YAatn920nvIFpTicTcdnYoYNQmNfbvoecTdI_5DrQSQfNG9crcmFLR_YVeBVnOzd5Xm9kYkKKplChKzuA-qZCpgiQLdJpayiXqwy2ubhnbU3-TmxP9W0Rf0NLmWtSQU1k0_TSfqz4QF_A9m00" \* MERGEFORMATINET </w:instrText>
+      </w:r>
+      <w:r>
+        <w:fldChar w:fldCharType="separate"/>
+      </w:r>
+      <w:r>
+        <w:fldChar w:fldCharType="begin"/>
+      </w:r>
+      <w:r>
+        <w:instrText xml:space="preserve"> INCLUDEPICTURE  "https://uml.planttext.com/plantuml/png/VL8zJyCm4DqZvJ-SiZ1rwCUCsaPYGaY85ednbBYn5SSkYGD2Y869WONEBAqG0qYTg8IK30pk7_4_mKaff4Ymd9vyx_dUFRkVAKnLdd3NsODMgmM-dZDOpqpnhY2WkOYgKzVXPA90IKXPH1M4B2M1ObAuJXOpCSKK4mZ917Ek3gHGHvWGy0OfG-urANb60ip848CuIcKkGbzocS8PuLnUkixMm_h1bFU2WeZe-WLX42XBgcrW3OV7ep_9r9Hte6oTMUiNUWw1NWGmpWZuM1LJF4-XlRcjMW95n0bSkmvitS7ORmDcu8rCiP2Wga1YAatn920nvIFpTicTcdnYoYNQmNfbvoecTdI_5DrQSQfNG9crcmFLR_YVeBVnOzd5Xm9kYkKKplChKzuA-qZCpgiQLdJpayiXqwy2ubhnbU3-TmxP9W0Rf0NLmWtSQU1k0_TSfqz4QF_A9m00" \* MERGEFORMATINET </w:instrText>
       </w:r>
       <w:r>
         <w:fldChar w:fldCharType="separate"/>
@@ -4907,6 +4971,9 @@
       <w:r>
         <w:fldChar w:fldCharType="end"/>
       </w:r>
+      <w:r>
+        <w:fldChar w:fldCharType="end"/>
+      </w:r>
     </w:p>
     <w:p>
       <w:pPr>
@@ -5221,7 +5288,7 @@
         </w:rPr>
         <w:pict w14:anchorId="02CC22F0">
           <v:shape id="_x0000_i1031" type="#_x0000_t75" style="width:6in;height:197.4pt">
-            <v:imagedata r:id="rId19" o:title="HouseHold.drawio"/>
+            <v:imagedata r:id="rId19" o:title="HouseHold"/>
           </v:shape>
         </w:pict>
       </w:r>
@@ -5504,7 +5571,7 @@
         <w:lastRenderedPageBreak/>
         <w:pict w14:anchorId="72D3DF96">
           <v:shape id="_x0000_i1032" type="#_x0000_t75" style="width:431.4pt;height:306pt">
-            <v:imagedata r:id="rId20" o:title="Accountant.drawio"/>
+            <v:imagedata r:id="rId20" o:title="Accountant"/>
           </v:shape>
         </w:pict>
       </w:r>
@@ -5760,7 +5827,7 @@
         <w:lastRenderedPageBreak/>
         <w:pict w14:anchorId="3AFF7E5D">
           <v:shape id="_x0000_i1033" type="#_x0000_t75" style="width:431.4pt;height:240.6pt">
-            <v:imagedata r:id="rId21" o:title="ResidentThread.drawio"/>
+            <v:imagedata r:id="rId21" o:title="ResidentThread"/>
           </v:shape>
         </w:pict>
       </w:r>

</xml_diff>